<commit_message>
Created aws account to begin testing
Created aws account to obtain acces to amazons opensearch and elasticsearch in order to begin testing with data
</commit_message>
<xml_diff>
--- a/Is the evolution of search algorithms finished-2.docx
+++ b/Is the evolution of search algorithms finished-2.docx
@@ -25,11 +25,9 @@
           <w:lang w:val="ro-RO"/>
         </w:rPr>
       </w:pPr>
-      <w:proofErr w:type="spellStart"/>
       <w:r>
         <w:t>Foida</w:t>
       </w:r>
-      <w:proofErr w:type="spellEnd"/>
       <w:r>
         <w:rPr>
           <w:lang w:val="ro-RO"/>
@@ -83,8 +81,6 @@
       <w:r>
         <w:t>ACM Computing Reviews Categories and Subject Descriptors</w:t>
       </w:r>
-      <w:bookmarkStart w:id="0" w:name="_GoBack"/>
-      <w:bookmarkEnd w:id="0"/>
     </w:p>
     <w:p>
       <w:pPr>
@@ -275,19 +271,13 @@
         <w:t>, study the results</w:t>
       </w:r>
       <w:r>
-        <w:t xml:space="preserve"> </w:t>
-      </w:r>
-      <w:r>
-        <w:t>and compare</w:t>
+        <w:t xml:space="preserve"> and compare</w:t>
       </w:r>
       <w:r>
         <w:t xml:space="preserve"> my</w:t>
       </w:r>
       <w:r>
-        <w:t xml:space="preserve"> own practical evolutions and tests</w:t>
-      </w:r>
-      <w:r>
-        <w:t xml:space="preserve"> to data already published on the reflected </w:t>
+        <w:t xml:space="preserve"> own practical evolutions and tests to data already published on the reflected </w:t>
       </w:r>
       <w:r>
         <w:t>topic.</w:t>
@@ -552,23 +542,7 @@
         <w:jc w:val="both"/>
       </w:pPr>
       <w:r>
-        <w:t xml:space="preserve">[1] </w:t>
-      </w:r>
-      <w:proofErr w:type="spellStart"/>
-      <w:r>
-        <w:t>Kfir</w:t>
-      </w:r>
-      <w:proofErr w:type="spellEnd"/>
-      <w:r>
-        <w:t xml:space="preserve"> </w:t>
-      </w:r>
-      <w:proofErr w:type="spellStart"/>
-      <w:r>
-        <w:t>Wolfson</w:t>
-      </w:r>
-      <w:proofErr w:type="spellEnd"/>
-      <w:r>
-        <w:t>, Moshe Sipper: Evolving Efficient List Search Algorithms, pp. 158-169, EA 2009</w:t>
+        <w:t>[1] Kfir Wolfson, Moshe Sipper: Evolving Efficient List Search Algorithms, pp. 158-169, EA 2009</w:t>
       </w:r>
       <w:r>
         <w:t>: Artificial Evolution</w:t>
@@ -582,31 +556,7 @@
         <w:jc w:val="both"/>
       </w:pPr>
       <w:r>
-        <w:t xml:space="preserve">[2] Shinichi </w:t>
-      </w:r>
-      <w:proofErr w:type="spellStart"/>
-      <w:r>
-        <w:t>Shirakawa</w:t>
-      </w:r>
-      <w:proofErr w:type="spellEnd"/>
-      <w:r>
-        <w:t xml:space="preserve">, </w:t>
-      </w:r>
-      <w:proofErr w:type="spellStart"/>
-      <w:r>
-        <w:t>Tomoharu</w:t>
-      </w:r>
-      <w:proofErr w:type="spellEnd"/>
-      <w:r>
-        <w:t xml:space="preserve"> Nagao: Evolution of Search Algorithms Using Graph Structured Program Evolution, pp. 109-120, </w:t>
-      </w:r>
-      <w:proofErr w:type="spellStart"/>
-      <w:r>
-        <w:t>EuroGP</w:t>
-      </w:r>
-      <w:proofErr w:type="spellEnd"/>
-      <w:r>
-        <w:t xml:space="preserve"> 2009</w:t>
+        <w:t>[2] Shinichi Shirakawa, Tomoharu Nagao: Evolution of Search Algorithms Using Graph Structured Program Evolution, pp. 109-120, EuroGP 2009</w:t>
       </w:r>
       <w:r>
         <w:t>: Genetic Programming</w:t>
@@ -643,625 +593,307 @@
         <w:jc w:val="both"/>
       </w:pPr>
       <w:r>
-        <w:t xml:space="preserve">[4] </w:t>
-      </w:r>
-      <w:proofErr w:type="spellStart"/>
-      <w:r>
-        <w:t>Kfir</w:t>
-      </w:r>
-      <w:proofErr w:type="spellEnd"/>
+        <w:t>[4] Kfir Wolfson, Shay Zakov, Moshe Sipper, Michal Ziv-Ukelson: Have your spaghetti and eat it too: evolutionary algorithmics and post-evolutionary analysis, pp. 121-160, Genetic Programming and Evolvable Machines (2011)</w:t>
+      </w:r>
+    </w:p>
+    <w:p>
+      <w:pPr>
+        <w:jc w:val="both"/>
+      </w:pPr>
+      <w:r>
+        <w:t>[5] David Wolpert, Kagan Tumer, and Esfandiar Bandari: Improving search algorithms by using intelligent coordinates (2004)</w:t>
+      </w:r>
+    </w:p>
+    <w:p>
+      <w:pPr>
+        <w:jc w:val="both"/>
+      </w:pPr>
+      <w:r>
+        <w:t>[6] Avery Leider</w:t>
+      </w:r>
+      <w:r>
+        <w:t xml:space="preserve">, </w:t>
+      </w:r>
+      <w:r>
+        <w:t>Sadida Siddiqui</w:t>
+      </w:r>
+      <w:r>
+        <w:t xml:space="preserve">, </w:t>
+      </w:r>
+      <w:r>
+        <w:t>Daniel A. Sabol</w:t>
+      </w:r>
+      <w:r>
+        <w:t xml:space="preserve">, </w:t>
+      </w:r>
+      <w:r>
+        <w:t>Charles C. Tappert</w:t>
+      </w:r>
+      <w:r>
+        <w:t xml:space="preserve">: </w:t>
+      </w:r>
+      <w:r>
+        <w:t>Quantum Computer Search Algorithms: Can We Outperform the Classical Search Algorithms?</w:t>
+      </w:r>
+      <w:r>
+        <w:t>, pp. 447-459, FTC 2019: Proceedings of the Future Technologies Conference (FTC) (2019)</w:t>
+      </w:r>
+    </w:p>
+    <w:p>
+      <w:pPr>
+        <w:jc w:val="both"/>
+      </w:pPr>
+      <w:r>
+        <w:t xml:space="preserve">[7] </w:t>
+      </w:r>
+      <w:r>
+        <w:t>Avatar Tulsi</w:t>
+      </w:r>
+      <w:r>
+        <w:t xml:space="preserve">: </w:t>
+      </w:r>
+      <w:r>
+        <w:t>Quantum computers can search rapidly by using almost any selective transformation</w:t>
+      </w:r>
+      <w:r>
+        <w:t xml:space="preserve"> (2008)</w:t>
+      </w:r>
+    </w:p>
+    <w:p>
+      <w:pPr>
+        <w:jc w:val="both"/>
+      </w:pPr>
+      <w:r>
+        <w:t>[8</w:t>
+      </w:r>
+      <w:r>
+        <w:t>] Sheffi Gupta, Rinkle Rani: A comparative study of elasticsearch and CouchDB document oriented databases, 2016 International Conference on Inventive Computation Technologies (ICICT) (2016)</w:t>
+      </w:r>
+    </w:p>
+    <w:p>
+      <w:pPr>
+        <w:jc w:val="both"/>
+      </w:pPr>
+      <w:r>
+        <w:lastRenderedPageBreak/>
+        <w:t>[9</w:t>
+      </w:r>
+      <w:r>
+        <w:t>] Lu Han, Ligu Zhu: Design and Implementation of Elasticsearch for Media Data</w:t>
+      </w:r>
+      <w:r>
+        <w:t>, 2020 International Conference on Computer Engineering and Application (ICCEA) (2020)</w:t>
+      </w:r>
+    </w:p>
+    <w:p>
+      <w:pPr>
+        <w:jc w:val="both"/>
+      </w:pPr>
+      <w:r>
+        <w:t>[10</w:t>
+      </w:r>
+      <w:r>
+        <w:t>] Urvi Thacker, Manjusha Pandey, Siddharth S. Rautaray: Performance of elasticsearch in cloud environment with nGram and non-nGram indexing, 2016 International Conference on Electrical, Electronics, and Optimization Techniques (ICEEOT) (2016)</w:t>
+      </w:r>
+    </w:p>
+    <w:p>
+      <w:pPr>
+        <w:jc w:val="both"/>
+      </w:pPr>
+      <w:r>
+        <w:t>[11</w:t>
+      </w:r>
+      <w:r>
+        <w:t>] C Gormley, Z Tong: Elasticsearch: the definitive guide: a distributed real-time search and analytics engine</w:t>
+      </w:r>
+      <w:r>
+        <w:t xml:space="preserve"> (2015)</w:t>
+      </w:r>
+    </w:p>
+    <w:p>
+      <w:pPr>
+        <w:jc w:val="both"/>
+      </w:pPr>
+      <w:r>
+        <w:t>[12</w:t>
+      </w:r>
+      <w:r>
+        <w:t>] SH McCallum: A look at new information retrieval protocols: SRU, OpenSearch/a9, CQL, and XQuery (2006)</w:t>
+      </w:r>
+    </w:p>
+    <w:p>
+      <w:pPr>
+        <w:jc w:val="both"/>
+      </w:pPr>
+      <w:r>
+        <w:t>[13</w:t>
+      </w:r>
+      <w:r>
+        <w:t xml:space="preserve">] </w:t>
+      </w:r>
+      <w:r>
+        <w:t xml:space="preserve">Andrei Broder: </w:t>
+      </w:r>
+      <w:r>
+        <w:t>The Future of Web Search: From Information Retrieval to Information Supply</w:t>
+      </w:r>
+      <w:r>
+        <w:t>, pp. 362-362, NGITS 2006: Next Generation Information Technologies and Systems (2006)</w:t>
+      </w:r>
+    </w:p>
+    <w:p>
+      <w:pPr>
+        <w:jc w:val="both"/>
+      </w:pPr>
+      <w:r>
+        <w:t>[14</w:t>
+      </w:r>
+      <w:r>
+        <w:t xml:space="preserve">] </w:t>
+      </w:r>
+      <w:r>
+        <w:t>A O'Riordan</w:t>
+      </w:r>
+      <w:r>
+        <w:t xml:space="preserve">: </w:t>
+      </w:r>
+      <w:r>
+        <w:t>Open meta-search with OpenSearch: a case study</w:t>
+      </w:r>
+      <w:r>
+        <w:t xml:space="preserve">, </w:t>
+      </w:r>
+      <w:r>
+        <w:t>Technical Report Series 930</w:t>
+      </w:r>
+      <w:r>
+        <w:t xml:space="preserve"> (2007)</w:t>
+      </w:r>
+    </w:p>
+    <w:p>
+      <w:pPr>
+        <w:jc w:val="both"/>
+      </w:pPr>
+      <w:r>
+        <w:t>[15</w:t>
+      </w:r>
+      <w:r>
+        <w:t xml:space="preserve">] </w:t>
+      </w:r>
+      <w:r>
+        <w:t>Anne Schuth</w:t>
+      </w:r>
+      <w:r>
+        <w:t xml:space="preserve">: </w:t>
+      </w:r>
+      <w:r>
+        <w:t>Search Engines that Learn from Their Users</w:t>
+      </w:r>
+      <w:r>
+        <w:t xml:space="preserve">, </w:t>
+      </w:r>
+      <w:r>
+        <w:t>2016 International ACM SIGIR Conference on Research and Development in Information Retrieval</w:t>
+      </w:r>
+      <w:r>
+        <w:t xml:space="preserve"> (2016)</w:t>
+      </w:r>
+    </w:p>
+    <w:p>
+      <w:pPr>
+        <w:jc w:val="both"/>
+      </w:pPr>
+      <w:r>
+        <w:t>[16</w:t>
+      </w:r>
+      <w:r>
+        <w:t xml:space="preserve">] </w:t>
+      </w:r>
+      <w:r>
+        <w:t>LK Grover</w:t>
+      </w:r>
+      <w:r>
+        <w:t xml:space="preserve">: </w:t>
+      </w:r>
+      <w:r>
+        <w:t>Quantum computers can search rapidly by using almost any transformation</w:t>
+      </w:r>
+      <w:r>
+        <w:t xml:space="preserve"> (1998)</w:t>
+      </w:r>
+    </w:p>
+    <w:p>
+      <w:pPr>
+        <w:jc w:val="both"/>
+      </w:pPr>
+      <w:r>
+        <w:t xml:space="preserve">[17] </w:t>
+      </w:r>
+      <w:r>
+        <w:t>G. L. Long</w:t>
+      </w:r>
+      <w:r>
+        <w:t xml:space="preserve">: </w:t>
+      </w:r>
+      <w:r>
+        <w:t>Grover algorithm with zero theoretical failure rate</w:t>
+      </w:r>
+      <w:r>
+        <w:t xml:space="preserve"> (2001)</w:t>
+      </w:r>
+    </w:p>
+    <w:p>
+      <w:pPr>
+        <w:jc w:val="both"/>
+      </w:pPr>
+      <w:r>
+        <w:t xml:space="preserve">[18] </w:t>
+      </w:r>
+      <w:r>
+        <w:t>Lov K. Grover</w:t>
+      </w:r>
+      <w:r>
+        <w:t xml:space="preserve">: </w:t>
+      </w:r>
+      <w:r>
+        <w:t>Quantum Mechanics helps in searching for a needle in a haystack</w:t>
+      </w:r>
+      <w:r>
+        <w:t xml:space="preserve"> (1997)</w:t>
+      </w:r>
+    </w:p>
+    <w:p>
+      <w:pPr>
+        <w:jc w:val="both"/>
+      </w:pPr>
+      <w:r>
+        <w:t>[19] Vasileios Mavroeidis</w:t>
+      </w:r>
+      <w:r>
+        <w:t>,</w:t>
+      </w:r>
+      <w:r>
+        <w:t xml:space="preserve"> Kamer Vishi</w:t>
+      </w:r>
+      <w:r>
+        <w:t>,</w:t>
+      </w:r>
+      <w:r>
+        <w:t xml:space="preserve"> Mateusz D. Zych</w:t>
+      </w:r>
+      <w:r>
+        <w:t>,</w:t>
+      </w:r>
       <w:r>
         <w:t xml:space="preserve"> </w:t>
       </w:r>
-      <w:proofErr w:type="spellStart"/>
-      <w:r>
-        <w:t>Wolfson</w:t>
-      </w:r>
-      <w:proofErr w:type="spellEnd"/>
-      <w:r>
-        <w:t xml:space="preserve">, Shay </w:t>
-      </w:r>
-      <w:proofErr w:type="spellStart"/>
-      <w:r>
-        <w:t>Zakov</w:t>
-      </w:r>
-      <w:proofErr w:type="spellEnd"/>
-      <w:r>
-        <w:t xml:space="preserve">, Moshe Sipper, </w:t>
-      </w:r>
-      <w:proofErr w:type="gramStart"/>
-      <w:r>
-        <w:t>Michal</w:t>
-      </w:r>
-      <w:proofErr w:type="gramEnd"/>
-      <w:r>
-        <w:t xml:space="preserve"> </w:t>
-      </w:r>
-      <w:proofErr w:type="spellStart"/>
-      <w:r>
-        <w:t>Ziv-Ukelson</w:t>
-      </w:r>
-      <w:proofErr w:type="spellEnd"/>
-      <w:r>
-        <w:t xml:space="preserve">: Have your spaghetti and eat it too: evolutionary </w:t>
-      </w:r>
-      <w:proofErr w:type="spellStart"/>
-      <w:r>
-        <w:t>algorithmics</w:t>
-      </w:r>
-      <w:proofErr w:type="spellEnd"/>
-      <w:r>
-        <w:t xml:space="preserve"> and post-evolutionary analysis, pp. 121-160, Genetic Programming and Evolvable Machines (2011)</w:t>
-      </w:r>
-    </w:p>
-    <w:p>
-      <w:pPr>
-        <w:jc w:val="both"/>
-      </w:pPr>
-      <w:r>
-        <w:t xml:space="preserve">[5] David </w:t>
-      </w:r>
-      <w:proofErr w:type="spellStart"/>
-      <w:r>
-        <w:t>Wolpert</w:t>
-      </w:r>
-      <w:proofErr w:type="spellEnd"/>
-      <w:r>
-        <w:t xml:space="preserve">, </w:t>
-      </w:r>
-      <w:proofErr w:type="spellStart"/>
-      <w:r>
-        <w:t>Kagan</w:t>
-      </w:r>
-      <w:proofErr w:type="spellEnd"/>
-      <w:r>
-        <w:t xml:space="preserve"> </w:t>
-      </w:r>
-      <w:proofErr w:type="spellStart"/>
-      <w:r>
-        <w:t>Tumer</w:t>
-      </w:r>
-      <w:proofErr w:type="spellEnd"/>
-      <w:r>
-        <w:t xml:space="preserve">, and </w:t>
-      </w:r>
-      <w:proofErr w:type="spellStart"/>
-      <w:r>
-        <w:t>Esfandiar</w:t>
-      </w:r>
-      <w:proofErr w:type="spellEnd"/>
-      <w:r>
-        <w:t xml:space="preserve"> </w:t>
-      </w:r>
-      <w:proofErr w:type="spellStart"/>
-      <w:r>
-        <w:t>Bandari</w:t>
-      </w:r>
-      <w:proofErr w:type="spellEnd"/>
-      <w:r>
-        <w:t>: Improving search algorithms by using intelligent coordinates (2004)</w:t>
-      </w:r>
-    </w:p>
-    <w:p>
-      <w:pPr>
-        <w:jc w:val="both"/>
-      </w:pPr>
-      <w:r>
-        <w:t xml:space="preserve">[6] Avery </w:t>
-      </w:r>
-      <w:proofErr w:type="spellStart"/>
-      <w:r>
-        <w:t>Leider</w:t>
-      </w:r>
-      <w:proofErr w:type="spellEnd"/>
-      <w:r>
-        <w:t xml:space="preserve">, </w:t>
-      </w:r>
-      <w:proofErr w:type="spellStart"/>
-      <w:r>
-        <w:t>Sadida</w:t>
-      </w:r>
-      <w:proofErr w:type="spellEnd"/>
-      <w:r>
-        <w:t xml:space="preserve"> </w:t>
-      </w:r>
-      <w:proofErr w:type="spellStart"/>
-      <w:r>
-        <w:t>Siddiqui</w:t>
-      </w:r>
-      <w:proofErr w:type="spellEnd"/>
-      <w:r>
-        <w:t xml:space="preserve">, </w:t>
-      </w:r>
-      <w:r>
-        <w:t xml:space="preserve">Daniel A. </w:t>
-      </w:r>
-      <w:proofErr w:type="spellStart"/>
-      <w:r>
-        <w:t>Sabol</w:t>
-      </w:r>
-      <w:proofErr w:type="spellEnd"/>
-      <w:r>
-        <w:t xml:space="preserve">, </w:t>
-      </w:r>
-      <w:r>
-        <w:t xml:space="preserve">Charles C. </w:t>
-      </w:r>
-      <w:proofErr w:type="spellStart"/>
-      <w:r>
-        <w:t>Tappert</w:t>
-      </w:r>
-      <w:proofErr w:type="spellEnd"/>
+      <w:r>
+        <w:t>Audun Jøsang</w:t>
+      </w:r>
       <w:r>
         <w:t xml:space="preserve">: </w:t>
       </w:r>
       <w:r>
-        <w:t>Quantum Computer Search Algorithms: Can We Outperform the Classical Search Algorithms</w:t>
-      </w:r>
-      <w:proofErr w:type="gramStart"/>
-      <w:r>
-        <w:t>?</w:t>
-      </w:r>
-      <w:r>
-        <w:t>,</w:t>
-      </w:r>
-      <w:proofErr w:type="gramEnd"/>
-      <w:r>
-        <w:t xml:space="preserve"> pp. 447-459, FTC 2019: Proceedings of the Future Technologies Conference (FTC) (2019)</w:t>
-      </w:r>
-    </w:p>
-    <w:p>
-      <w:pPr>
-        <w:jc w:val="both"/>
-      </w:pPr>
-      <w:r>
-        <w:t xml:space="preserve">[7] </w:t>
-      </w:r>
-      <w:r>
-        <w:t xml:space="preserve">Avatar </w:t>
-      </w:r>
-      <w:proofErr w:type="spellStart"/>
-      <w:r>
-        <w:t>Tulsi</w:t>
-      </w:r>
-      <w:proofErr w:type="spellEnd"/>
-      <w:r>
-        <w:t xml:space="preserve">: </w:t>
-      </w:r>
-      <w:r>
-        <w:t>Quantum computers can search rapidly by using almost any selective transformation</w:t>
-      </w:r>
-      <w:r>
-        <w:t xml:space="preserve"> (2008)</w:t>
-      </w:r>
-    </w:p>
-    <w:p>
-      <w:pPr>
-        <w:jc w:val="both"/>
-      </w:pPr>
-      <w:r>
-        <w:lastRenderedPageBreak/>
-        <w:t>[8</w:t>
-      </w:r>
-      <w:r>
-        <w:t xml:space="preserve">] </w:t>
-      </w:r>
-      <w:proofErr w:type="spellStart"/>
-      <w:r>
-        <w:t>Sheffi</w:t>
-      </w:r>
-      <w:proofErr w:type="spellEnd"/>
-      <w:r>
-        <w:t xml:space="preserve"> Gupta, </w:t>
-      </w:r>
-      <w:proofErr w:type="spellStart"/>
-      <w:r>
-        <w:t>Rinkle</w:t>
-      </w:r>
-      <w:proofErr w:type="spellEnd"/>
-      <w:r>
-        <w:t xml:space="preserve"> Rani: A comparative study of </w:t>
-      </w:r>
-      <w:proofErr w:type="spellStart"/>
-      <w:r>
-        <w:t>elasticsearch</w:t>
-      </w:r>
-      <w:proofErr w:type="spellEnd"/>
-      <w:r>
-        <w:t xml:space="preserve"> and </w:t>
-      </w:r>
-      <w:proofErr w:type="spellStart"/>
-      <w:r>
-        <w:t>CouchDB</w:t>
-      </w:r>
-      <w:proofErr w:type="spellEnd"/>
-      <w:r>
-        <w:t xml:space="preserve"> document oriented databases, 2016 International Conference on Inventive Computation Technologies (ICICT) (2016)</w:t>
-      </w:r>
-    </w:p>
-    <w:p>
-      <w:pPr>
-        <w:jc w:val="both"/>
-      </w:pPr>
-      <w:r>
-        <w:t>[9</w:t>
-      </w:r>
-      <w:r>
-        <w:t xml:space="preserve">] Lu Han, </w:t>
-      </w:r>
-      <w:proofErr w:type="spellStart"/>
-      <w:r>
-        <w:t>Ligu</w:t>
-      </w:r>
-      <w:proofErr w:type="spellEnd"/>
-      <w:r>
-        <w:t xml:space="preserve"> Zhu: Design and Implementation of </w:t>
-      </w:r>
-      <w:proofErr w:type="spellStart"/>
-      <w:r>
-        <w:t>Elasticsearch</w:t>
-      </w:r>
-      <w:proofErr w:type="spellEnd"/>
-      <w:r>
-        <w:t xml:space="preserve"> for Media Data</w:t>
-      </w:r>
-      <w:r>
-        <w:t>, 2020 International Conference on Computer Engineering and Application (ICCEA) (2020)</w:t>
-      </w:r>
-    </w:p>
-    <w:p>
-      <w:pPr>
-        <w:jc w:val="both"/>
-      </w:pPr>
-      <w:r>
-        <w:t>[10</w:t>
-      </w:r>
-      <w:r>
-        <w:t xml:space="preserve">] </w:t>
-      </w:r>
-      <w:proofErr w:type="spellStart"/>
-      <w:r>
-        <w:t>Urvi</w:t>
-      </w:r>
-      <w:proofErr w:type="spellEnd"/>
-      <w:r>
-        <w:t xml:space="preserve"> Thacker, </w:t>
-      </w:r>
-      <w:proofErr w:type="spellStart"/>
-      <w:r>
-        <w:t>Manjusha</w:t>
-      </w:r>
-      <w:proofErr w:type="spellEnd"/>
-      <w:r>
-        <w:t xml:space="preserve"> </w:t>
-      </w:r>
-      <w:proofErr w:type="spellStart"/>
-      <w:r>
-        <w:t>Pandey</w:t>
-      </w:r>
-      <w:proofErr w:type="spellEnd"/>
-      <w:r>
-        <w:t xml:space="preserve">, </w:t>
-      </w:r>
-      <w:proofErr w:type="spellStart"/>
-      <w:r>
-        <w:t>Siddharth</w:t>
-      </w:r>
-      <w:proofErr w:type="spellEnd"/>
-      <w:r>
-        <w:t xml:space="preserve"> S. </w:t>
-      </w:r>
-      <w:proofErr w:type="spellStart"/>
-      <w:r>
-        <w:t>Rautaray</w:t>
-      </w:r>
-      <w:proofErr w:type="spellEnd"/>
-      <w:r>
-        <w:t xml:space="preserve">: Performance of </w:t>
-      </w:r>
-      <w:proofErr w:type="spellStart"/>
-      <w:r>
-        <w:t>elasticsearch</w:t>
-      </w:r>
-      <w:proofErr w:type="spellEnd"/>
-      <w:r>
-        <w:t xml:space="preserve"> in cloud environment with </w:t>
-      </w:r>
-      <w:proofErr w:type="spellStart"/>
-      <w:r>
-        <w:t>nGram</w:t>
-      </w:r>
-      <w:proofErr w:type="spellEnd"/>
-      <w:r>
-        <w:t xml:space="preserve"> and non-</w:t>
-      </w:r>
-      <w:proofErr w:type="spellStart"/>
-      <w:r>
-        <w:t>nGram</w:t>
-      </w:r>
-      <w:proofErr w:type="spellEnd"/>
-      <w:r>
-        <w:t xml:space="preserve"> indexing, 2016 International Conference on Electrical, Electronics, and Optimization Techniques (ICEEOT) (2016)</w:t>
-      </w:r>
-    </w:p>
-    <w:p>
-      <w:pPr>
-        <w:jc w:val="both"/>
-      </w:pPr>
-      <w:r>
-        <w:t>[11</w:t>
-      </w:r>
-      <w:r>
-        <w:t xml:space="preserve">] C </w:t>
-      </w:r>
-      <w:proofErr w:type="spellStart"/>
-      <w:r>
-        <w:t>Gormley</w:t>
-      </w:r>
-      <w:proofErr w:type="spellEnd"/>
-      <w:r>
-        <w:t xml:space="preserve">, Z Tong: </w:t>
-      </w:r>
-      <w:proofErr w:type="spellStart"/>
-      <w:r>
-        <w:t>Elasticsearch</w:t>
-      </w:r>
-      <w:proofErr w:type="spellEnd"/>
-      <w:r>
-        <w:t>: the definitive guide: a distributed real-time search and analytics engine</w:t>
-      </w:r>
-      <w:r>
-        <w:t xml:space="preserve"> (2015)</w:t>
-      </w:r>
-    </w:p>
-    <w:p>
-      <w:pPr>
-        <w:jc w:val="both"/>
-      </w:pPr>
-      <w:r>
-        <w:t>[12</w:t>
-      </w:r>
-      <w:r>
-        <w:t>] SH McCallum: A look at new information retrieval protocols: SRU, OpenSearch/a9, CQL, and XQuery (2006)</w:t>
-      </w:r>
-    </w:p>
-    <w:p>
-      <w:pPr>
-        <w:jc w:val="both"/>
-      </w:pPr>
-      <w:r>
-        <w:t>[13</w:t>
-      </w:r>
-      <w:r>
-        <w:t xml:space="preserve">] </w:t>
-      </w:r>
-      <w:r>
-        <w:t xml:space="preserve">Andrei </w:t>
-      </w:r>
-      <w:proofErr w:type="spellStart"/>
-      <w:r>
-        <w:t>Broder</w:t>
-      </w:r>
-      <w:proofErr w:type="spellEnd"/>
-      <w:r>
-        <w:t xml:space="preserve">: </w:t>
-      </w:r>
-      <w:r>
-        <w:t>The Future of Web Search: From Information Retrieval to Information Supply</w:t>
-      </w:r>
-      <w:r>
-        <w:t>, pp. 362-362, NGITS 2006: Next Generation Information Technologies and Systems (2006)</w:t>
-      </w:r>
-    </w:p>
-    <w:p>
-      <w:pPr>
-        <w:jc w:val="both"/>
-      </w:pPr>
-      <w:r>
-        <w:t>[14</w:t>
-      </w:r>
-      <w:r>
-        <w:t xml:space="preserve">] </w:t>
-      </w:r>
-      <w:r>
-        <w:t xml:space="preserve">A </w:t>
-      </w:r>
-      <w:proofErr w:type="spellStart"/>
-      <w:r>
-        <w:t>O'Riordan</w:t>
-      </w:r>
-      <w:proofErr w:type="spellEnd"/>
-      <w:r>
-        <w:t xml:space="preserve">: </w:t>
-      </w:r>
-      <w:r>
-        <w:t>Open meta-search with OpenSearch: a case study</w:t>
-      </w:r>
-      <w:r>
-        <w:t xml:space="preserve">, </w:t>
-      </w:r>
-      <w:r>
-        <w:t>Technical Report Series 930</w:t>
-      </w:r>
-      <w:r>
-        <w:t xml:space="preserve"> (2007)</w:t>
-      </w:r>
-    </w:p>
-    <w:p>
-      <w:pPr>
-        <w:jc w:val="both"/>
-      </w:pPr>
-      <w:r>
-        <w:t>[15</w:t>
-      </w:r>
-      <w:r>
-        <w:t xml:space="preserve">] </w:t>
-      </w:r>
-      <w:r>
-        <w:t xml:space="preserve">Anne </w:t>
-      </w:r>
-      <w:proofErr w:type="spellStart"/>
-      <w:r>
-        <w:t>Schuth</w:t>
-      </w:r>
-      <w:proofErr w:type="spellEnd"/>
-      <w:r>
-        <w:t xml:space="preserve">: </w:t>
-      </w:r>
-      <w:r>
-        <w:t>Search Engines that Learn from Their Users</w:t>
-      </w:r>
-      <w:r>
-        <w:t xml:space="preserve">, </w:t>
-      </w:r>
-      <w:r>
-        <w:t>2016 International ACM SIGIR Conference on Research and Development in Information Retrieval</w:t>
-      </w:r>
-      <w:r>
-        <w:t xml:space="preserve"> (2016)</w:t>
-      </w:r>
-    </w:p>
-    <w:p>
-      <w:pPr>
-        <w:jc w:val="both"/>
-      </w:pPr>
-      <w:r>
-        <w:t>[16</w:t>
-      </w:r>
-      <w:r>
-        <w:t xml:space="preserve">] </w:t>
-      </w:r>
-      <w:r>
-        <w:t>LK Grover</w:t>
-      </w:r>
-      <w:r>
-        <w:t xml:space="preserve">: </w:t>
-      </w:r>
-      <w:r>
-        <w:t>Quantum computers can search rapidly by using almost any transformation</w:t>
-      </w:r>
-      <w:r>
-        <w:t xml:space="preserve"> (1998)</w:t>
-      </w:r>
-    </w:p>
-    <w:p>
-      <w:pPr>
-        <w:jc w:val="both"/>
-      </w:pPr>
-      <w:r>
-        <w:t xml:space="preserve">[17] </w:t>
-      </w:r>
-      <w:r>
-        <w:t>G. L. Long</w:t>
-      </w:r>
-      <w:r>
-        <w:t xml:space="preserve">: </w:t>
-      </w:r>
-      <w:r>
-        <w:t>Grover algorithm with zero theoretical failure rate</w:t>
-      </w:r>
-      <w:r>
-        <w:t xml:space="preserve"> (2001)</w:t>
-      </w:r>
-    </w:p>
-    <w:p>
-      <w:pPr>
-        <w:jc w:val="both"/>
-      </w:pPr>
-      <w:r>
-        <w:t xml:space="preserve">[18] </w:t>
-      </w:r>
-      <w:proofErr w:type="spellStart"/>
-      <w:r>
-        <w:t>Lov</w:t>
-      </w:r>
-      <w:proofErr w:type="spellEnd"/>
-      <w:r>
-        <w:t xml:space="preserve"> K. Grover</w:t>
-      </w:r>
-      <w:r>
-        <w:t xml:space="preserve">: </w:t>
-      </w:r>
-      <w:r>
-        <w:t>Quantum Mechanics helps in searching for a needle in a haystack</w:t>
-      </w:r>
-      <w:r>
-        <w:t xml:space="preserve"> (1997)</w:t>
-      </w:r>
-    </w:p>
-    <w:p>
-      <w:pPr>
-        <w:jc w:val="both"/>
-      </w:pPr>
-      <w:r>
-        <w:t xml:space="preserve">[19] </w:t>
-      </w:r>
-      <w:proofErr w:type="spellStart"/>
-      <w:r>
-        <w:t>Vasileios</w:t>
-      </w:r>
-      <w:proofErr w:type="spellEnd"/>
-      <w:r>
-        <w:t xml:space="preserve"> </w:t>
-      </w:r>
-      <w:proofErr w:type="spellStart"/>
-      <w:r>
-        <w:t>Mavroeidis</w:t>
-      </w:r>
-      <w:proofErr w:type="spellEnd"/>
-      <w:r>
-        <w:t>,</w:t>
-      </w:r>
-      <w:r>
-        <w:t xml:space="preserve"> </w:t>
-      </w:r>
-      <w:proofErr w:type="spellStart"/>
-      <w:r>
-        <w:t>Kamer</w:t>
-      </w:r>
-      <w:proofErr w:type="spellEnd"/>
-      <w:r>
-        <w:t xml:space="preserve"> </w:t>
-      </w:r>
-      <w:proofErr w:type="spellStart"/>
-      <w:r>
-        <w:t>Vishi</w:t>
-      </w:r>
-      <w:proofErr w:type="spellEnd"/>
-      <w:r>
-        <w:t>,</w:t>
-      </w:r>
-      <w:r>
-        <w:t xml:space="preserve"> Mateusz D. </w:t>
-      </w:r>
-      <w:proofErr w:type="spellStart"/>
-      <w:r>
-        <w:t>Zych</w:t>
-      </w:r>
-      <w:proofErr w:type="spellEnd"/>
-      <w:r>
-        <w:t>,</w:t>
-      </w:r>
-      <w:r>
-        <w:t xml:space="preserve"> </w:t>
-      </w:r>
-      <w:proofErr w:type="spellStart"/>
-      <w:r>
-        <w:t>Audun</w:t>
-      </w:r>
-      <w:proofErr w:type="spellEnd"/>
-      <w:r>
-        <w:t xml:space="preserve"> </w:t>
-      </w:r>
-      <w:proofErr w:type="spellStart"/>
-      <w:r>
-        <w:t>Jøsang</w:t>
-      </w:r>
-      <w:proofErr w:type="spellEnd"/>
-      <w:r>
-        <w:t xml:space="preserve">: </w:t>
-      </w:r>
-      <w:r>
         <w:t>The impact of quantum computing on present cryptography</w:t>
       </w:r>
       <w:r>
@@ -1273,6 +905,18 @@
       <w:r>
         <w:t xml:space="preserve"> (2018)</w:t>
       </w:r>
+    </w:p>
+    <w:p>
+      <w:pPr>
+        <w:jc w:val="both"/>
+      </w:pPr>
+    </w:p>
+    <w:p>
+      <w:pPr>
+        <w:jc w:val="both"/>
+      </w:pPr>
+      <w:bookmarkStart w:id="0" w:name="_GoBack"/>
+      <w:bookmarkEnd w:id="0"/>
     </w:p>
     <w:sectPr>
       <w:pgSz w:w="11907" w:h="16840" w:code="9"/>

</xml_diff>